<commit_message>
5 module - Update
v3
</commit_message>
<xml_diff>
--- a/1964/5-Standard-Block1964.docx
+++ b/1964/5-Standard-Block1964.docx
@@ -534,6 +534,9 @@
             <w:pPr>
               <w:jc w:val="center"/>
             </w:pPr>
+            <w:r>
+              <w:t>0</w:t>
+            </w:r>
           </w:p>
         </w:tc>
         <w:tc>
@@ -550,6 +553,9 @@
             <w:pPr>
               <w:jc w:val="center"/>
             </w:pPr>
+            <w:r>
+              <w:t>1</w:t>
+            </w:r>
           </w:p>
         </w:tc>
       </w:tr>
@@ -880,6 +886,9 @@
             <w:pPr>
               <w:jc w:val="center"/>
             </w:pPr>
+            <w:r>
+              <w:t>0</w:t>
+            </w:r>
           </w:p>
         </w:tc>
         <w:tc>
@@ -897,7 +906,7 @@
               <w:jc w:val="center"/>
             </w:pPr>
             <w:r>
-              <w:t>X</w:t>
+              <w:t>1</w:t>
             </w:r>
           </w:p>
         </w:tc>
@@ -1305,6 +1314,9 @@
             <w:pPr>
               <w:jc w:val="center"/>
             </w:pPr>
+            <w:r>
+              <w:t>1</w:t>
+            </w:r>
           </w:p>
         </w:tc>
         <w:tc>
@@ -1322,7 +1334,7 @@
               <w:jc w:val="center"/>
             </w:pPr>
             <w:r>
-              <w:t>X</w:t>
+              <w:t>1</w:t>
             </w:r>
           </w:p>
         </w:tc>
@@ -1581,6 +1593,9 @@
             <w:pPr>
               <w:jc w:val="center"/>
             </w:pPr>
+            <w:r>
+              <w:t>1</w:t>
+            </w:r>
           </w:p>
         </w:tc>
         <w:tc>
@@ -1598,7 +1613,7 @@
               <w:jc w:val="center"/>
             </w:pPr>
             <w:r>
-              <w:t>X</w:t>
+              <w:t>1</w:t>
             </w:r>
           </w:p>
         </w:tc>
@@ -1711,7 +1726,7 @@
               <w:jc w:val="center"/>
             </w:pPr>
             <w:r>
-              <w:t>X</w:t>
+              <w:t>1</w:t>
             </w:r>
           </w:p>
         </w:tc>
@@ -1730,7 +1745,7 @@
               <w:jc w:val="center"/>
             </w:pPr>
             <w:r>
-              <w:t>X</w:t>
+              <w:t>1</w:t>
             </w:r>
           </w:p>
         </w:tc>
@@ -1834,6 +1849,9 @@
             <w:pPr>
               <w:jc w:val="center"/>
             </w:pPr>
+            <w:r>
+              <w:t>0</w:t>
+            </w:r>
           </w:p>
         </w:tc>
         <w:tc>
@@ -1854,7 +1872,7 @@
               <w:rPr>
                 <w:lang w:val="vi-VN"/>
               </w:rPr>
-              <w:t>X</w:t>
+              <w:t>1</w:t>
             </w:r>
           </w:p>
         </w:tc>
@@ -1940,8 +1958,9 @@
             <w:pPr>
               <w:jc w:val="center"/>
             </w:pPr>
-            <w:bookmarkStart w:id="0" w:name="_GoBack"/>
-            <w:bookmarkEnd w:id="0"/>
+            <w:r>
+              <w:t>0</w:t>
+            </w:r>
           </w:p>
         </w:tc>
         <w:tc>
@@ -1959,7 +1978,7 @@
               <w:jc w:val="center"/>
             </w:pPr>
             <w:r>
-              <w:t>X</w:t>
+              <w:t>1</w:t>
             </w:r>
           </w:p>
         </w:tc>
@@ -2065,6 +2084,9 @@
             <w:pPr>
               <w:jc w:val="center"/>
             </w:pPr>
+            <w:r>
+              <w:t>0</w:t>
+            </w:r>
           </w:p>
         </w:tc>
         <w:tc>
@@ -2081,6 +2103,9 @@
             <w:pPr>
               <w:jc w:val="center"/>
             </w:pPr>
+            <w:r>
+              <w:t>0</w:t>
+            </w:r>
           </w:p>
         </w:tc>
       </w:tr>
@@ -2166,7 +2191,7 @@
               <w:jc w:val="center"/>
             </w:pPr>
             <w:r>
-              <w:t>X</w:t>
+              <w:t>1</w:t>
             </w:r>
           </w:p>
         </w:tc>
@@ -2185,7 +2210,7 @@
               <w:jc w:val="center"/>
             </w:pPr>
             <w:r>
-              <w:t>X</w:t>
+              <w:t>1</w:t>
             </w:r>
           </w:p>
         </w:tc>
@@ -2271,7 +2296,7 @@
               <w:jc w:val="center"/>
             </w:pPr>
             <w:r>
-              <w:t>X</w:t>
+              <w:t>1</w:t>
             </w:r>
           </w:p>
         </w:tc>
@@ -2290,10 +2315,12 @@
               <w:jc w:val="center"/>
             </w:pPr>
             <w:r>
-              <w:t>X</w:t>
-            </w:r>
-          </w:p>
-        </w:tc>
+              <w:t>1</w:t>
+            </w:r>
+          </w:p>
+        </w:tc>
+        <w:bookmarkStart w:id="0" w:name="_GoBack"/>
+        <w:bookmarkEnd w:id="0"/>
       </w:tr>
     </w:tbl>
     <w:p/>
@@ -2313,7 +2340,7 @@
         <w:rPr>
           <w:lang w:val="vi-VN"/>
         </w:rPr>
-        <w:t>Tổng:    3              7</w:t>
+        <w:t>Tổng:    5              9</w:t>
       </w:r>
     </w:p>
     <w:sectPr>

</xml_diff>